<commit_message>
Studentnummers toegevoegd aan verslag
</commit_message>
<xml_diff>
--- a/Fruitvliegen_Checked_3_CompleetMoetnogwelspellcheck.docx
+++ b/Fruitvliegen_Checked_3_CompleetMoetnogwelspellcheck.docx
@@ -75,6 +75,24 @@
         </w:rPr>
         <w:t>Remco Blom</w:t>
       </w:r>
+      <w:r>
+        <w:rPr>
+          <w:rFonts w:ascii="Gisha" w:hAnsi="Gisha" w:cs="Gisha"/>
+          <w:sz w:val="16"/>
+          <w:szCs w:val="24"/>
+        </w:rPr>
+        <w:t xml:space="preserve"> 1107</w:t>
+      </w:r>
+      <w:bookmarkStart w:id="0" w:name="_GoBack"/>
+      <w:bookmarkEnd w:id="0"/>
+      <w:r>
+        <w:rPr>
+          <w:rFonts w:ascii="Gisha" w:hAnsi="Gisha" w:cs="Gisha"/>
+          <w:sz w:val="16"/>
+          <w:szCs w:val="24"/>
+        </w:rPr>
+        <w:t>9371</w:t>
+      </w:r>
     </w:p>
     <w:p>
       <w:pPr>
@@ -121,6 +139,14 @@
         </w:rPr>
         <w:t>Niels Pannekeet</w:t>
       </w:r>
+      <w:r>
+        <w:rPr>
+          <w:rFonts w:ascii="Gisha" w:hAnsi="Gisha" w:cs="Gisha"/>
+          <w:sz w:val="16"/>
+          <w:szCs w:val="24"/>
+        </w:rPr>
+        <w:t xml:space="preserve"> 11035668</w:t>
+      </w:r>
     </w:p>
     <w:p>
       <w:pPr>
@@ -166,6 +192,22 @@
           <w:szCs w:val="24"/>
         </w:rPr>
         <w:t>Renske Talsma</w:t>
+      </w:r>
+      <w:r>
+        <w:rPr>
+          <w:rFonts w:ascii="Gisha" w:hAnsi="Gisha" w:cs="Gisha"/>
+          <w:sz w:val="16"/>
+          <w:szCs w:val="24"/>
+        </w:rPr>
+        <w:t xml:space="preserve"> </w:t>
+      </w:r>
+      <w:r>
+        <w:rPr>
+          <w:rFonts w:ascii="Gisha" w:hAnsi="Gisha" w:cs="Gisha"/>
+          <w:sz w:val="16"/>
+          <w:szCs w:val="24"/>
+        </w:rPr>
+        <w:t>10896503</w:t>
       </w:r>
     </w:p>
     <w:p>
@@ -1851,17 +1893,7 @@
           <w:sz w:val="18"/>
           <w:szCs w:val="18"/>
         </w:rPr>
-        <w:t>ltaten die de tweede laag vormen. Van de twweede</w:t>
-      </w:r>
-      <w:bookmarkStart w:id="0" w:name="_GoBack"/>
-      <w:bookmarkEnd w:id="0"/>
-      <w:r>
-        <w:rPr>
-          <w:rFonts w:ascii="Gisha" w:hAnsi="Gisha" w:cs="Gisha"/>
-          <w:sz w:val="18"/>
-          <w:szCs w:val="18"/>
-        </w:rPr>
-        <w:t xml:space="preserve"> laag worden worden eveneens</w:t>
+        <w:t>ltaten die de tweede laag vormen. Van de twweede laag worden worden eveneens</w:t>
       </w:r>
       <w:r>
         <w:rPr>
@@ -6048,10 +6080,10 @@
             <v:path o:extrusionok="f" gradientshapeok="t" o:connecttype="rect"/>
             <o:lock v:ext="edit" aspectratio="t"/>
           </v:shapetype>
-          <v:shape id="_x0000_i1025" type="#_x0000_t75" style="width:441.95pt;height:203.6pt" o:ole="">
+          <v:shape id="_x0000_i1025" type="#_x0000_t75" style="width:441.8pt;height:203.35pt" o:ole="">
             <v:imagedata r:id="rId10" o:title=""/>
           </v:shape>
-          <o:OLEObject Type="Embed" ProgID="Unknown" ShapeID="_x0000_i1025" DrawAspect="Content" ObjectID="_1511862321" r:id="rId11"/>
+          <o:OLEObject Type="Embed" ProgID="Unknown" ShapeID="_x0000_i1025" DrawAspect="Content" ObjectID="_1511864593" r:id="rId11"/>
         </w:object>
       </w:r>
     </w:p>
@@ -10466,7 +10498,7 @@
 </file>
 
 <file path=customXml/itemProps1.xml><?xml version="1.0" encoding="utf-8"?>
-<ds:datastoreItem xmlns:ds="http://schemas.openxmlformats.org/officeDocument/2006/customXml" ds:itemID="{9E1686EA-636E-4743-82A5-701433F3631F}">
+<ds:datastoreItem xmlns:ds="http://schemas.openxmlformats.org/officeDocument/2006/customXml" ds:itemID="{0FF2B8A1-9814-4FD9-8102-03A98FCAFA71}">
   <ds:schemaRefs>
     <ds:schemaRef ds:uri="http://schemas.openxmlformats.org/officeDocument/2006/bibliography"/>
   </ds:schemaRefs>

</xml_diff>